<commit_message>
Mechanika uproszczona, skrócona z 6.5 stron do 5. Wersja 2.0
</commit_message>
<xml_diff>
--- a/Lista Umiejętności.docx
+++ b/Lista Umiejętności.docx
@@ -5058,7 +5058,23 @@
                 <w:sz w:val="28"/>
                 <w:szCs w:val="28"/>
               </w:rPr>
-              <w:t>+3 Celność</w:t>
+              <w:t>+</w:t>
+            </w:r>
+            <w:r>
+              <w:rPr>
+                <w:sz w:val="28"/>
+                <w:szCs w:val="28"/>
+              </w:rPr>
+              <w:t xml:space="preserve">2 </w:t>
+            </w:r>
+            <w:bookmarkStart w:id="0" w:name="_GoBack"/>
+            <w:bookmarkEnd w:id="0"/>
+            <w:r>
+              <w:rPr>
+                <w:sz w:val="28"/>
+                <w:szCs w:val="28"/>
+              </w:rPr>
+              <w:t>Celność</w:t>
             </w:r>
           </w:p>
         </w:tc>
@@ -6552,8 +6568,6 @@
           <w:szCs w:val="28"/>
         </w:rPr>
       </w:pPr>
-      <w:bookmarkStart w:id="0" w:name="_GoBack"/>
-      <w:bookmarkEnd w:id="0"/>
     </w:p>
     <w:sectPr>
       <w:pgSz w:w="11906" w:h="16838"/>
@@ -6574,7 +6588,7 @@
     <w:lvl w:ilvl="0">
       <w:start w:val="1"/>
       <w:numFmt w:val="decimal"/>
-      <w:pStyle w:val="Heading1"/>
+      <w:pStyle w:val="Nagwek1"/>
       <w:lvlText w:val="%1"/>
       <w:lvlJc w:val="left"/>
       <w:pPr>
@@ -6584,7 +6598,7 @@
     <w:lvl w:ilvl="1">
       <w:start w:val="1"/>
       <w:numFmt w:val="decimal"/>
-      <w:pStyle w:val="Heading2"/>
+      <w:pStyle w:val="Nagwek2"/>
       <w:lvlText w:val="%1.%2"/>
       <w:lvlJc w:val="left"/>
       <w:pPr>
@@ -6594,7 +6608,7 @@
     <w:lvl w:ilvl="2">
       <w:start w:val="1"/>
       <w:numFmt w:val="decimal"/>
-      <w:pStyle w:val="Heading3"/>
+      <w:pStyle w:val="Nagwek3"/>
       <w:lvlText w:val="%1.%2.%3"/>
       <w:lvlJc w:val="left"/>
       <w:pPr>
@@ -6604,7 +6618,7 @@
     <w:lvl w:ilvl="3">
       <w:start w:val="1"/>
       <w:numFmt w:val="decimal"/>
-      <w:pStyle w:val="Heading4"/>
+      <w:pStyle w:val="Nagwek4"/>
       <w:lvlText w:val="%1.%2.%3.%4"/>
       <w:lvlJc w:val="left"/>
       <w:pPr>
@@ -6614,7 +6628,7 @@
     <w:lvl w:ilvl="4">
       <w:start w:val="1"/>
       <w:numFmt w:val="decimal"/>
-      <w:pStyle w:val="Heading5"/>
+      <w:pStyle w:val="Nagwek5"/>
       <w:lvlText w:val="%1.%2.%3.%4.%5"/>
       <w:lvlJc w:val="left"/>
       <w:pPr>
@@ -6624,7 +6638,7 @@
     <w:lvl w:ilvl="5">
       <w:start w:val="1"/>
       <w:numFmt w:val="decimal"/>
-      <w:pStyle w:val="Heading6"/>
+      <w:pStyle w:val="Nagwek6"/>
       <w:lvlText w:val="%1.%2.%3.%4.%5.%6"/>
       <w:lvlJc w:val="left"/>
       <w:pPr>
@@ -6634,7 +6648,7 @@
     <w:lvl w:ilvl="6">
       <w:start w:val="1"/>
       <w:numFmt w:val="decimal"/>
-      <w:pStyle w:val="Heading7"/>
+      <w:pStyle w:val="Nagwek7"/>
       <w:lvlText w:val="%1.%2.%3.%4.%5.%6.%7"/>
       <w:lvlJc w:val="left"/>
       <w:pPr>
@@ -6644,7 +6658,7 @@
     <w:lvl w:ilvl="7">
       <w:start w:val="1"/>
       <w:numFmt w:val="decimal"/>
-      <w:pStyle w:val="Heading8"/>
+      <w:pStyle w:val="Nagwek8"/>
       <w:lvlText w:val="%1.%2.%3.%4.%5.%6.%7.%8"/>
       <w:lvlJc w:val="left"/>
       <w:pPr>
@@ -6654,7 +6668,7 @@
     <w:lvl w:ilvl="8">
       <w:start w:val="1"/>
       <w:numFmt w:val="decimal"/>
-      <w:pStyle w:val="Heading9"/>
+      <w:pStyle w:val="Nagwek9"/>
       <w:lvlText w:val="%1.%2.%3.%4.%5.%6.%7.%8.%9"/>
       <w:lvlJc w:val="left"/>
       <w:pPr>
@@ -7437,7 +7451,7 @@
     <w:lsdException w:name="Hashtag" w:semiHidden="1" w:unhideWhenUsed="1"/>
     <w:lsdException w:name="Unresolved Mention" w:semiHidden="1" w:unhideWhenUsed="1"/>
   </w:latentStyles>
-  <w:style w:type="paragraph" w:default="1" w:styleId="Normal">
+  <w:style w:type="paragraph" w:default="1" w:styleId="Normalny">
     <w:name w:val="Normal"/>
     <w:qFormat/>
     <w:rsid w:val="00050ED2"/>
@@ -7451,11 +7465,11 @@
       <w:lang w:eastAsia="ja-JP"/>
     </w:rPr>
   </w:style>
-  <w:style w:type="paragraph" w:styleId="Heading1">
+  <w:style w:type="paragraph" w:styleId="Nagwek1">
     <w:name w:val="heading 1"/>
-    <w:basedOn w:val="Normal"/>
-    <w:next w:val="Normal"/>
-    <w:link w:val="Heading1Char"/>
+    <w:basedOn w:val="Normalny"/>
+    <w:next w:val="Normalny"/>
+    <w:link w:val="Nagwek1Znak"/>
     <w:uiPriority w:val="9"/>
     <w:qFormat/>
     <w:rsid w:val="00050ED2"/>
@@ -7481,11 +7495,11 @@
       <w:szCs w:val="36"/>
     </w:rPr>
   </w:style>
-  <w:style w:type="paragraph" w:styleId="Heading2">
+  <w:style w:type="paragraph" w:styleId="Nagwek2">
     <w:name w:val="heading 2"/>
-    <w:basedOn w:val="Normal"/>
-    <w:next w:val="Normal"/>
-    <w:link w:val="Heading2Char"/>
+    <w:basedOn w:val="Normalny"/>
+    <w:next w:val="Normalny"/>
+    <w:link w:val="Nagwek2Znak"/>
     <w:uiPriority w:val="9"/>
     <w:unhideWhenUsed/>
     <w:qFormat/>
@@ -7510,11 +7524,11 @@
       <w:szCs w:val="28"/>
     </w:rPr>
   </w:style>
-  <w:style w:type="paragraph" w:styleId="Heading3">
+  <w:style w:type="paragraph" w:styleId="Nagwek3">
     <w:name w:val="heading 3"/>
-    <w:basedOn w:val="Normal"/>
-    <w:next w:val="Normal"/>
-    <w:link w:val="Heading3Char"/>
+    <w:basedOn w:val="Normalny"/>
+    <w:next w:val="Normalny"/>
+    <w:link w:val="Nagwek3Znak"/>
     <w:uiPriority w:val="9"/>
     <w:unhideWhenUsed/>
     <w:qFormat/>
@@ -7536,11 +7550,11 @@
       <w:color w:val="000000" w:themeColor="text1"/>
     </w:rPr>
   </w:style>
-  <w:style w:type="paragraph" w:styleId="Heading4">
+  <w:style w:type="paragraph" w:styleId="Nagwek4">
     <w:name w:val="heading 4"/>
-    <w:basedOn w:val="Normal"/>
-    <w:next w:val="Normal"/>
-    <w:link w:val="Heading4Char"/>
+    <w:basedOn w:val="Normalny"/>
+    <w:next w:val="Normalny"/>
+    <w:link w:val="Nagwek4Znak"/>
     <w:uiPriority w:val="9"/>
     <w:semiHidden/>
     <w:unhideWhenUsed/>
@@ -7565,11 +7579,11 @@
       <w:color w:val="000000" w:themeColor="text1"/>
     </w:rPr>
   </w:style>
-  <w:style w:type="paragraph" w:styleId="Heading5">
+  <w:style w:type="paragraph" w:styleId="Nagwek5">
     <w:name w:val="heading 5"/>
-    <w:basedOn w:val="Normal"/>
-    <w:next w:val="Normal"/>
-    <w:link w:val="Heading5Char"/>
+    <w:basedOn w:val="Normalny"/>
+    <w:next w:val="Normalny"/>
+    <w:link w:val="Nagwek5Znak"/>
     <w:uiPriority w:val="9"/>
     <w:semiHidden/>
     <w:unhideWhenUsed/>
@@ -7590,11 +7604,11 @@
       <w:color w:val="323E4F" w:themeColor="text2" w:themeShade="BF"/>
     </w:rPr>
   </w:style>
-  <w:style w:type="paragraph" w:styleId="Heading6">
+  <w:style w:type="paragraph" w:styleId="Nagwek6">
     <w:name w:val="heading 6"/>
-    <w:basedOn w:val="Normal"/>
-    <w:next w:val="Normal"/>
-    <w:link w:val="Heading6Char"/>
+    <w:basedOn w:val="Normalny"/>
+    <w:next w:val="Normalny"/>
+    <w:link w:val="Nagwek6Znak"/>
     <w:uiPriority w:val="9"/>
     <w:semiHidden/>
     <w:unhideWhenUsed/>
@@ -7617,11 +7631,11 @@
       <w:color w:val="323E4F" w:themeColor="text2" w:themeShade="BF"/>
     </w:rPr>
   </w:style>
-  <w:style w:type="paragraph" w:styleId="Heading7">
+  <w:style w:type="paragraph" w:styleId="Nagwek7">
     <w:name w:val="heading 7"/>
-    <w:basedOn w:val="Normal"/>
-    <w:next w:val="Normal"/>
-    <w:link w:val="Heading7Char"/>
+    <w:basedOn w:val="Normalny"/>
+    <w:next w:val="Normalny"/>
+    <w:link w:val="Nagwek7Znak"/>
     <w:uiPriority w:val="9"/>
     <w:semiHidden/>
     <w:unhideWhenUsed/>
@@ -7644,11 +7658,11 @@
       <w:color w:val="404040" w:themeColor="text1" w:themeTint="BF"/>
     </w:rPr>
   </w:style>
-  <w:style w:type="paragraph" w:styleId="Heading8">
+  <w:style w:type="paragraph" w:styleId="Nagwek8">
     <w:name w:val="heading 8"/>
-    <w:basedOn w:val="Normal"/>
-    <w:next w:val="Normal"/>
-    <w:link w:val="Heading8Char"/>
+    <w:basedOn w:val="Normalny"/>
+    <w:next w:val="Normalny"/>
+    <w:link w:val="Nagwek8Znak"/>
     <w:uiPriority w:val="9"/>
     <w:semiHidden/>
     <w:unhideWhenUsed/>
@@ -7671,11 +7685,11 @@
       <w:szCs w:val="20"/>
     </w:rPr>
   </w:style>
-  <w:style w:type="paragraph" w:styleId="Heading9">
+  <w:style w:type="paragraph" w:styleId="Nagwek9">
     <w:name w:val="heading 9"/>
-    <w:basedOn w:val="Normal"/>
-    <w:next w:val="Normal"/>
-    <w:link w:val="Heading9Char"/>
+    <w:basedOn w:val="Normalny"/>
+    <w:next w:val="Normalny"/>
+    <w:link w:val="Nagwek9Znak"/>
     <w:uiPriority w:val="9"/>
     <w:semiHidden/>
     <w:unhideWhenUsed/>
@@ -7700,13 +7714,13 @@
       <w:szCs w:val="20"/>
     </w:rPr>
   </w:style>
-  <w:style w:type="character" w:default="1" w:styleId="DefaultParagraphFont">
+  <w:style w:type="character" w:default="1" w:styleId="Domylnaczcionkaakapitu">
     <w:name w:val="Default Paragraph Font"/>
     <w:uiPriority w:val="1"/>
     <w:semiHidden/>
     <w:unhideWhenUsed/>
   </w:style>
-  <w:style w:type="table" w:default="1" w:styleId="TableNormal">
+  <w:style w:type="table" w:default="1" w:styleId="Standardowy">
     <w:name w:val="Normal Table"/>
     <w:uiPriority w:val="99"/>
     <w:semiHidden/>
@@ -7721,7 +7735,7 @@
       </w:tblCellMar>
     </w:tblPr>
   </w:style>
-  <w:style w:type="numbering" w:default="1" w:styleId="NoList">
+  <w:style w:type="numbering" w:default="1" w:styleId="Bezlisty">
     <w:name w:val="No List"/>
     <w:uiPriority w:val="99"/>
     <w:semiHidden/>
@@ -7729,7 +7743,7 @@
   </w:style>
   <w:style w:type="table" w:customStyle="1" w:styleId="RPGTable">
     <w:name w:val="RPG Table"/>
-    <w:basedOn w:val="TableGrid"/>
+    <w:basedOn w:val="Tabela-Siatka"/>
     <w:uiPriority w:val="99"/>
     <w:rsid w:val="00162B65"/>
     <w:pPr>
@@ -7771,9 +7785,9 @@
       <w:vAlign w:val="center"/>
     </w:tcPr>
   </w:style>
-  <w:style w:type="table" w:styleId="TableGrid">
+  <w:style w:type="table" w:styleId="Tabela-Siatka">
     <w:name w:val="Table Grid"/>
-    <w:basedOn w:val="TableNormal"/>
+    <w:basedOn w:val="Standardowy"/>
     <w:uiPriority w:val="39"/>
     <w:rsid w:val="00326A3B"/>
     <w:pPr>
@@ -7790,10 +7804,10 @@
       </w:tblBorders>
     </w:tblPr>
   </w:style>
-  <w:style w:type="character" w:customStyle="1" w:styleId="Heading1Char">
-    <w:name w:val="Heading 1 Char"/>
-    <w:basedOn w:val="DefaultParagraphFont"/>
-    <w:link w:val="Heading1"/>
+  <w:style w:type="character" w:customStyle="1" w:styleId="Nagwek1Znak">
+    <w:name w:val="Nagłówek 1 Znak"/>
+    <w:basedOn w:val="Domylnaczcionkaakapitu"/>
+    <w:link w:val="Nagwek1"/>
     <w:uiPriority w:val="9"/>
     <w:rsid w:val="00050ED2"/>
     <w:rPr>
@@ -7807,10 +7821,10 @@
       <w:lang w:eastAsia="ja-JP"/>
     </w:rPr>
   </w:style>
-  <w:style w:type="character" w:customStyle="1" w:styleId="Heading2Char">
-    <w:name w:val="Heading 2 Char"/>
-    <w:basedOn w:val="DefaultParagraphFont"/>
-    <w:link w:val="Heading2"/>
+  <w:style w:type="character" w:customStyle="1" w:styleId="Nagwek2Znak">
+    <w:name w:val="Nagłówek 2 Znak"/>
+    <w:basedOn w:val="Domylnaczcionkaakapitu"/>
+    <w:link w:val="Nagwek2"/>
     <w:uiPriority w:val="9"/>
     <w:rsid w:val="00050ED2"/>
     <w:rPr>
@@ -7824,10 +7838,10 @@
       <w:lang w:eastAsia="ja-JP"/>
     </w:rPr>
   </w:style>
-  <w:style w:type="character" w:customStyle="1" w:styleId="Heading3Char">
-    <w:name w:val="Heading 3 Char"/>
-    <w:basedOn w:val="DefaultParagraphFont"/>
-    <w:link w:val="Heading3"/>
+  <w:style w:type="character" w:customStyle="1" w:styleId="Nagwek3Znak">
+    <w:name w:val="Nagłówek 3 Znak"/>
+    <w:basedOn w:val="Domylnaczcionkaakapitu"/>
+    <w:link w:val="Nagwek3"/>
     <w:uiPriority w:val="9"/>
     <w:rsid w:val="00050ED2"/>
     <w:rPr>
@@ -7839,10 +7853,10 @@
       <w:lang w:eastAsia="ja-JP"/>
     </w:rPr>
   </w:style>
-  <w:style w:type="character" w:customStyle="1" w:styleId="Heading4Char">
-    <w:name w:val="Heading 4 Char"/>
-    <w:basedOn w:val="DefaultParagraphFont"/>
-    <w:link w:val="Heading4"/>
+  <w:style w:type="character" w:customStyle="1" w:styleId="Nagwek4Znak">
+    <w:name w:val="Nagłówek 4 Znak"/>
+    <w:basedOn w:val="Domylnaczcionkaakapitu"/>
+    <w:link w:val="Nagwek4"/>
     <w:uiPriority w:val="9"/>
     <w:semiHidden/>
     <w:rsid w:val="00050ED2"/>
@@ -7857,10 +7871,10 @@
       <w:lang w:eastAsia="ja-JP"/>
     </w:rPr>
   </w:style>
-  <w:style w:type="character" w:customStyle="1" w:styleId="Heading5Char">
-    <w:name w:val="Heading 5 Char"/>
-    <w:basedOn w:val="DefaultParagraphFont"/>
-    <w:link w:val="Heading5"/>
+  <w:style w:type="character" w:customStyle="1" w:styleId="Nagwek5Znak">
+    <w:name w:val="Nagłówek 5 Znak"/>
+    <w:basedOn w:val="Domylnaczcionkaakapitu"/>
+    <w:link w:val="Nagwek5"/>
     <w:uiPriority w:val="9"/>
     <w:semiHidden/>
     <w:rsid w:val="00050ED2"/>
@@ -7871,10 +7885,10 @@
       <w:lang w:eastAsia="ja-JP"/>
     </w:rPr>
   </w:style>
-  <w:style w:type="character" w:customStyle="1" w:styleId="Heading6Char">
-    <w:name w:val="Heading 6 Char"/>
-    <w:basedOn w:val="DefaultParagraphFont"/>
-    <w:link w:val="Heading6"/>
+  <w:style w:type="character" w:customStyle="1" w:styleId="Nagwek6Znak">
+    <w:name w:val="Nagłówek 6 Znak"/>
+    <w:basedOn w:val="Domylnaczcionkaakapitu"/>
+    <w:link w:val="Nagwek6"/>
     <w:uiPriority w:val="9"/>
     <w:semiHidden/>
     <w:rsid w:val="00050ED2"/>
@@ -7887,10 +7901,10 @@
       <w:lang w:eastAsia="ja-JP"/>
     </w:rPr>
   </w:style>
-  <w:style w:type="character" w:customStyle="1" w:styleId="Heading7Char">
-    <w:name w:val="Heading 7 Char"/>
-    <w:basedOn w:val="DefaultParagraphFont"/>
-    <w:link w:val="Heading7"/>
+  <w:style w:type="character" w:customStyle="1" w:styleId="Nagwek7Znak">
+    <w:name w:val="Nagłówek 7 Znak"/>
+    <w:basedOn w:val="Domylnaczcionkaakapitu"/>
+    <w:link w:val="Nagwek7"/>
     <w:uiPriority w:val="9"/>
     <w:semiHidden/>
     <w:rsid w:val="00050ED2"/>
@@ -7903,10 +7917,10 @@
       <w:lang w:eastAsia="ja-JP"/>
     </w:rPr>
   </w:style>
-  <w:style w:type="character" w:customStyle="1" w:styleId="Heading8Char">
-    <w:name w:val="Heading 8 Char"/>
-    <w:basedOn w:val="DefaultParagraphFont"/>
-    <w:link w:val="Heading8"/>
+  <w:style w:type="character" w:customStyle="1" w:styleId="Nagwek8Znak">
+    <w:name w:val="Nagłówek 8 Znak"/>
+    <w:basedOn w:val="Domylnaczcionkaakapitu"/>
+    <w:link w:val="Nagwek8"/>
     <w:uiPriority w:val="9"/>
     <w:semiHidden/>
     <w:rsid w:val="00050ED2"/>
@@ -7918,10 +7932,10 @@
       <w:lang w:eastAsia="ja-JP"/>
     </w:rPr>
   </w:style>
-  <w:style w:type="character" w:customStyle="1" w:styleId="Heading9Char">
-    <w:name w:val="Heading 9 Char"/>
-    <w:basedOn w:val="DefaultParagraphFont"/>
-    <w:link w:val="Heading9"/>
+  <w:style w:type="character" w:customStyle="1" w:styleId="Nagwek9Znak">
+    <w:name w:val="Nagłówek 9 Znak"/>
+    <w:basedOn w:val="Domylnaczcionkaakapitu"/>
+    <w:link w:val="Nagwek9"/>
     <w:uiPriority w:val="9"/>
     <w:semiHidden/>
     <w:rsid w:val="00050ED2"/>
@@ -7935,9 +7949,9 @@
       <w:lang w:eastAsia="ja-JP"/>
     </w:rPr>
   </w:style>
-  <w:style w:type="paragraph" w:styleId="ListParagraph">
+  <w:style w:type="paragraph" w:styleId="Akapitzlist">
     <w:name w:val="List Paragraph"/>
-    <w:basedOn w:val="Normal"/>
+    <w:basedOn w:val="Normalny"/>
     <w:uiPriority w:val="34"/>
     <w:qFormat/>
     <w:rsid w:val="00050ED2"/>
@@ -7946,7 +7960,7 @@
       <w:contextualSpacing/>
     </w:pPr>
   </w:style>
-  <w:style w:type="paragraph" w:styleId="NoSpacing">
+  <w:style w:type="paragraph" w:styleId="Bezodstpw">
     <w:name w:val="No Spacing"/>
     <w:uiPriority w:val="1"/>
     <w:qFormat/>
@@ -8230,7 +8244,7 @@
 </file>
 
 <file path=customXml/itemProps1.xml><?xml version="1.0" encoding="utf-8"?>
-<ds:datastoreItem xmlns:ds="http://schemas.openxmlformats.org/officeDocument/2006/customXml" ds:itemID="{B07FFE55-7199-4ABA-9DC5-2457AAD65A5B}">
+<ds:datastoreItem xmlns:ds="http://schemas.openxmlformats.org/officeDocument/2006/customXml" ds:itemID="{CDFD54E6-AD01-4C81-B4AF-2DE2DF340986}">
   <ds:schemaRefs>
     <ds:schemaRef ds:uri="http://schemas.openxmlformats.org/officeDocument/2006/bibliography"/>
   </ds:schemaRefs>

</xml_diff>